<commit_message>
Update the TortoiseGIT_GitHub_Demo.docx file
</commit_message>
<xml_diff>
--- a/TortoiseGIT_GitHub_Demo.docx
+++ b/TortoiseGIT_GitHub_Demo.docx
@@ -4,131 +4,107 @@
   <w:body>
     <w:p>
       <w:pPr>
-        <w:autoSpaceDE w:val="0"/>
-        <w:autoSpaceDN w:val="0"/>
-        <w:adjustRightInd w:val="0"/>
         <w:spacing w:after="200" w:line="276" w:lineRule="auto"/>
         <w:rPr>
-          <w:rFonts w:ascii="Calibri" w:hAnsi="Calibri" w:cs="Calibri"/>
-        </w:rPr>
-      </w:pPr>
-      <w:r>
-        <w:rPr>
-          <w:rFonts w:ascii="Calibri" w:hAnsi="Calibri" w:cs="Calibri"/>
-          <w:lang w:val="en"/>
-        </w:rPr>
+          <w:rFonts w:ascii="Calibri" w:eastAsia="Calibri" w:hAnsi="Calibri" w:cs="Calibri"/>
+        </w:rPr>
+      </w:pPr>
+      <w:r>
         <w:fldChar w:fldCharType="begin"/>
       </w:r>
       <w:r>
-        <w:rPr>
-          <w:rFonts w:ascii="Calibri" w:hAnsi="Calibri" w:cs="Calibri"/>
-          <w:lang w:val="en"/>
-        </w:rPr>
-        <w:instrText xml:space="preserve">HYPERLINK https://github.com/join?source=github-desktop </w:instrText>
-      </w:r>
-      <w:r>
-        <w:rPr>
-          <w:rFonts w:ascii="Calibri" w:hAnsi="Calibri" w:cs="Calibri"/>
-          <w:lang w:val="en"/>
-        </w:rPr>
-      </w:r>
-      <w:r>
-        <w:rPr>
-          <w:rFonts w:ascii="Calibri" w:hAnsi="Calibri" w:cs="Calibri"/>
-          <w:lang w:val="en"/>
-        </w:rPr>
+        <w:instrText xml:space="preserve"> HYPERLINK "https://github.com/join?source=github-desktop" \h </w:instrText>
+      </w:r>
+      <w:r>
         <w:fldChar w:fldCharType="separate"/>
       </w:r>
       <w:r>
         <w:rPr>
-          <w:rFonts w:ascii="Calibri" w:hAnsi="Calibri" w:cs="Calibri"/>
-          <w:lang w:val="en"/>
+          <w:rFonts w:ascii="Calibri" w:eastAsia="Calibri" w:hAnsi="Calibri" w:cs="Calibri"/>
+          <w:color w:val="0000FF"/>
+          <w:u w:val="single"/>
         </w:rPr>
         <w:t>https://github.com/join?source=github-desktop</w:t>
       </w:r>
       <w:r>
         <w:rPr>
-          <w:rFonts w:ascii="Calibri" w:hAnsi="Calibri" w:cs="Calibri"/>
-          <w:lang w:val="en"/>
+          <w:rFonts w:ascii="Calibri" w:eastAsia="Calibri" w:hAnsi="Calibri" w:cs="Calibri"/>
+          <w:color w:val="0000FF"/>
+          <w:u w:val="single"/>
         </w:rPr>
         <w:fldChar w:fldCharType="end"/>
       </w:r>
     </w:p>
     <w:p>
       <w:pPr>
-        <w:autoSpaceDE w:val="0"/>
-        <w:autoSpaceDN w:val="0"/>
-        <w:adjustRightInd w:val="0"/>
         <w:spacing w:after="200" w:line="276" w:lineRule="auto"/>
         <w:rPr>
-          <w:rFonts w:ascii="Calibri" w:hAnsi="Calibri" w:cs="Calibri"/>
-        </w:rPr>
-      </w:pPr>
-      <w:r>
-        <w:rPr>
-          <w:rFonts w:ascii="Calibri" w:hAnsi="Calibri" w:cs="Calibri"/>
+          <w:rFonts w:ascii="Calibri" w:eastAsia="Calibri" w:hAnsi="Calibri" w:cs="Calibri"/>
+        </w:rPr>
+      </w:pPr>
+      <w:r>
+        <w:rPr>
+          <w:rFonts w:ascii="Calibri" w:eastAsia="Calibri" w:hAnsi="Calibri" w:cs="Calibri"/>
         </w:rPr>
         <w:t>1.  Create a new account in GitHub.com</w:t>
       </w:r>
     </w:p>
     <w:p>
       <w:pPr>
-        <w:autoSpaceDE w:val="0"/>
-        <w:autoSpaceDN w:val="0"/>
-        <w:adjustRightInd w:val="0"/>
         <w:spacing w:after="200" w:line="276" w:lineRule="auto"/>
         <w:rPr>
-          <w:rFonts w:ascii="Calibri" w:hAnsi="Calibri" w:cs="Calibri"/>
-        </w:rPr>
-      </w:pPr>
-      <w:r>
-        <w:rPr>
-          <w:rFonts w:ascii="Calibri" w:hAnsi="Calibri" w:cs="Calibri"/>
+          <w:rFonts w:ascii="Calibri" w:eastAsia="Calibri" w:hAnsi="Calibri" w:cs="Calibri"/>
+        </w:rPr>
+      </w:pPr>
+      <w:r>
+        <w:rPr>
+          <w:rFonts w:ascii="Calibri" w:eastAsia="Calibri" w:hAnsi="Calibri" w:cs="Calibri"/>
         </w:rPr>
         <w:t xml:space="preserve">2.  </w:t>
       </w:r>
       <w:proofErr w:type="spellStart"/>
       <w:r>
         <w:rPr>
-          <w:rFonts w:ascii="Calibri" w:hAnsi="Calibri" w:cs="Calibri"/>
+          <w:rFonts w:ascii="Calibri" w:eastAsia="Calibri" w:hAnsi="Calibri" w:cs="Calibri"/>
         </w:rPr>
         <w:t>Generat</w:t>
       </w:r>
       <w:proofErr w:type="spellEnd"/>
       <w:r>
         <w:rPr>
-          <w:rFonts w:ascii="Calibri" w:hAnsi="Calibri" w:cs="Calibri"/>
+          <w:rFonts w:ascii="Calibri" w:eastAsia="Calibri" w:hAnsi="Calibri" w:cs="Calibri"/>
         </w:rPr>
         <w:t xml:space="preserve"> a </w:t>
       </w:r>
       <w:proofErr w:type="spellStart"/>
-      <w:r>
-        <w:rPr>
-          <w:rFonts w:ascii="Calibri" w:hAnsi="Calibri" w:cs="Calibri"/>
+      <w:proofErr w:type="gramStart"/>
+      <w:r>
+        <w:rPr>
+          <w:rFonts w:ascii="Calibri" w:eastAsia="Calibri" w:hAnsi="Calibri" w:cs="Calibri"/>
         </w:rPr>
         <w:t>ssh</w:t>
       </w:r>
       <w:proofErr w:type="spellEnd"/>
-      <w:r>
-        <w:rPr>
-          <w:rFonts w:ascii="Calibri" w:hAnsi="Calibri" w:cs="Calibri"/>
+      <w:proofErr w:type="gramEnd"/>
+      <w:r>
+        <w:rPr>
+          <w:rFonts w:ascii="Calibri" w:eastAsia="Calibri" w:hAnsi="Calibri" w:cs="Calibri"/>
         </w:rPr>
         <w:t xml:space="preserve"> keys</w:t>
       </w:r>
-      <w:bookmarkStart w:id="0" w:name="_GoBack"/>
-      <w:bookmarkEnd w:id="0"/>
     </w:p>
     <w:p>
       <w:pPr>
         <w:rPr>
-          <w:noProof/>
-        </w:rPr>
-      </w:pPr>
-      <w:hyperlink r:id="rId4" w:history="1">
+          <w:rFonts w:ascii="Calibri" w:eastAsia="Calibri" w:hAnsi="Calibri" w:cs="Calibri"/>
+        </w:rPr>
+      </w:pPr>
+      <w:hyperlink r:id="rId4">
         <w:r>
           <w:rPr>
-            <w:rStyle w:val="Hyperlink"/>
-            <w:noProof/>
+            <w:rFonts w:ascii="Calibri" w:eastAsia="Calibri" w:hAnsi="Calibri" w:cs="Calibri"/>
+            <w:color w:val="0000FF"/>
+            <w:u w:val="single"/>
           </w:rPr>
           <w:t>https://github.com/truon300/Testing.git</w:t>
         </w:r>
@@ -137,98 +113,78 @@
     <w:p>
       <w:pPr>
         <w:rPr>
-          <w:noProof/>
-        </w:rPr>
-      </w:pPr>
+          <w:rFonts w:ascii="Calibri" w:eastAsia="Calibri" w:hAnsi="Calibri" w:cs="Calibri"/>
+        </w:rPr>
+      </w:pPr>
+      <w:hyperlink r:id="rId5">
+        <w:r>
+          <w:rPr>
+            <w:rFonts w:ascii="Calibri" w:eastAsia="Calibri" w:hAnsi="Calibri" w:cs="Calibri"/>
+            <w:color w:val="0000FF"/>
+            <w:u w:val="single"/>
+          </w:rPr>
+          <w:t>https://github.com/truon300/Testing/branches/all</w:t>
+        </w:r>
+      </w:hyperlink>
+      <w:r>
+        <w:rPr>
+          <w:rFonts w:ascii="Calibri" w:eastAsia="Calibri" w:hAnsi="Calibri" w:cs="Calibri"/>
+        </w:rPr>
+        <w:t xml:space="preserve">  ---&gt; GitHub URL - main directory</w:t>
+      </w:r>
     </w:p>
     <w:p>
       <w:pPr>
         <w:rPr>
-          <w:noProof/>
-        </w:rPr>
-      </w:pPr>
-      <w:r>
-        <w:rPr>
-          <w:noProof/>
-        </w:rPr>
-        <w:drawing>
-          <wp:inline distT="0" distB="0" distL="0" distR="0" wp14:anchorId="06A458B0" wp14:editId="5860C527">
-            <wp:extent cx="5943600" cy="4175125"/>
-            <wp:effectExtent l="0" t="0" r="0" b="0"/>
-            <wp:docPr id="2" name="Picture 2"/>
-            <wp:cNvGraphicFramePr>
-              <a:graphicFrameLocks xmlns:a="http://schemas.openxmlformats.org/drawingml/2006/main" noChangeAspect="1"/>
-            </wp:cNvGraphicFramePr>
-            <a:graphic xmlns:a="http://schemas.openxmlformats.org/drawingml/2006/main">
-              <a:graphicData uri="http://schemas.openxmlformats.org/drawingml/2006/picture">
-                <pic:pic xmlns:pic="http://schemas.openxmlformats.org/drawingml/2006/picture">
-                  <pic:nvPicPr>
-                    <pic:cNvPr id="1" name=""/>
-                    <pic:cNvPicPr/>
-                  </pic:nvPicPr>
-                  <pic:blipFill>
-                    <a:blip r:embed="rId5"/>
-                    <a:stretch>
-                      <a:fillRect/>
-                    </a:stretch>
-                  </pic:blipFill>
-                  <pic:spPr>
-                    <a:xfrm>
-                      <a:off x="0" y="0"/>
-                      <a:ext cx="5943600" cy="4175125"/>
-                    </a:xfrm>
-                    <a:prstGeom prst="rect">
-                      <a:avLst/>
-                    </a:prstGeom>
-                  </pic:spPr>
-                </pic:pic>
-              </a:graphicData>
-            </a:graphic>
-          </wp:inline>
-        </w:drawing>
-      </w:r>
+          <w:rFonts w:ascii="Calibri" w:eastAsia="Calibri" w:hAnsi="Calibri" w:cs="Calibri"/>
+        </w:rPr>
+      </w:pPr>
+      <w:hyperlink r:id="rId6" w:history="1">
+        <w:r>
+          <w:rPr>
+            <w:rStyle w:val="Hyperlink"/>
+          </w:rPr>
+          <w:t>https://github.com/</w:t>
+        </w:r>
+      </w:hyperlink>
+      <w:bookmarkStart w:id="0" w:name="_GoBack"/>
+      <w:bookmarkEnd w:id="0"/>
     </w:p>
     <w:p>
-      <w:r>
-        <w:rPr>
-          <w:noProof/>
-        </w:rPr>
-        <w:lastRenderedPageBreak/>
-        <w:drawing>
-          <wp:inline distT="0" distB="0" distL="0" distR="0" wp14:anchorId="044736A9" wp14:editId="21810CCD">
-            <wp:extent cx="5943600" cy="4175125"/>
-            <wp:effectExtent l="0" t="0" r="0" b="0"/>
-            <wp:docPr id="1" name="Picture 1"/>
-            <wp:cNvGraphicFramePr>
-              <a:graphicFrameLocks xmlns:a="http://schemas.openxmlformats.org/drawingml/2006/main" noChangeAspect="1"/>
-            </wp:cNvGraphicFramePr>
-            <a:graphic xmlns:a="http://schemas.openxmlformats.org/drawingml/2006/main">
-              <a:graphicData uri="http://schemas.openxmlformats.org/drawingml/2006/picture">
-                <pic:pic xmlns:pic="http://schemas.openxmlformats.org/drawingml/2006/picture">
-                  <pic:nvPicPr>
-                    <pic:cNvPr id="1" name=""/>
-                    <pic:cNvPicPr/>
-                  </pic:nvPicPr>
-                  <pic:blipFill>
-                    <a:blip r:embed="rId6"/>
-                    <a:stretch>
-                      <a:fillRect/>
-                    </a:stretch>
-                  </pic:blipFill>
-                  <pic:spPr>
-                    <a:xfrm>
-                      <a:off x="0" y="0"/>
-                      <a:ext cx="5943600" cy="4175125"/>
-                    </a:xfrm>
-                    <a:prstGeom prst="rect">
-                      <a:avLst/>
-                    </a:prstGeom>
-                  </pic:spPr>
-                </pic:pic>
-              </a:graphicData>
-            </a:graphic>
-          </wp:inline>
-        </w:drawing>
+      <w:pPr>
+        <w:rPr>
+          <w:rFonts w:ascii="Calibri" w:eastAsia="Calibri" w:hAnsi="Calibri" w:cs="Calibri"/>
+        </w:rPr>
+      </w:pPr>
+    </w:p>
+    <w:p>
+      <w:pPr>
+        <w:rPr>
+          <w:rFonts w:ascii="Calibri" w:eastAsia="Calibri" w:hAnsi="Calibri" w:cs="Calibri"/>
+        </w:rPr>
+      </w:pPr>
+      <w:r>
+        <w:object w:dxaOrig="8985" w:dyaOrig="6312">
+          <v:rect id="rectole0000000000" o:spid="_x0000_i1025" style="width:449.25pt;height:315.75pt" o:ole="" o:preferrelative="t" stroked="f">
+            <v:imagedata r:id="rId7" o:title=""/>
+          </v:rect>
+          <o:OLEObject Type="Embed" ProgID="StaticMetafile" ShapeID="rectole0000000000" DrawAspect="Content" ObjectID="_1654353239" r:id="rId8"/>
+        </w:object>
+      </w:r>
+    </w:p>
+    <w:p>
+      <w:pPr>
+        <w:rPr>
+          <w:rFonts w:ascii="Calibri" w:eastAsia="Calibri" w:hAnsi="Calibri" w:cs="Calibri"/>
+        </w:rPr>
+      </w:pPr>
+      <w:r>
+        <w:object w:dxaOrig="8985" w:dyaOrig="6312">
+          <v:rect id="rectole0000000001" o:spid="_x0000_i1026" style="width:449.25pt;height:315.75pt" o:ole="" o:preferrelative="t" stroked="f">
+            <v:imagedata r:id="rId9" o:title=""/>
+          </v:rect>
+          <o:OLEObject Type="Embed" ProgID="StaticMetafile" ShapeID="rectole0000000001" DrawAspect="Content" ObjectID="_1654353240" r:id="rId10"/>
+        </w:object>
       </w:r>
     </w:p>
     <w:sectPr>
@@ -246,7 +202,7 @@
   <w:docDefaults>
     <w:rPrDefault>
       <w:rPr>
-        <w:rFonts w:asciiTheme="minorHAnsi" w:eastAsiaTheme="minorHAnsi" w:hAnsiTheme="minorHAnsi" w:cstheme="minorBidi"/>
+        <w:rFonts w:asciiTheme="minorHAnsi" w:eastAsiaTheme="minorEastAsia" w:hAnsiTheme="minorHAnsi" w:cstheme="minorBidi"/>
         <w:sz w:val="22"/>
         <w:szCs w:val="22"/>
         <w:lang w:val="en-US" w:eastAsia="en-US" w:bidi="ar-SA"/>
@@ -666,10 +622,11 @@
     <w:name w:val="Hyperlink"/>
     <w:basedOn w:val="DefaultParagraphFont"/>
     <w:uiPriority w:val="99"/>
+    <w:semiHidden/>
     <w:unhideWhenUsed/>
-    <w:rsid w:val="008F50AA"/>
+    <w:rsid w:val="007217D9"/>
     <w:rPr>
-      <w:color w:val="0563C1" w:themeColor="hyperlink"/>
+      <w:color w:val="0000FF"/>
       <w:u w:val="single"/>
     </w:rPr>
   </w:style>

</xml_diff>